<commit_message>
[200~changes for themes and cultural context vocabularies
</commit_message>
<xml_diff>
--- a/Notes.docx
+++ b/Notes.docx
@@ -9,27 +9,68 @@
           <w:bCs/>
         </w:rPr>
       </w:pPr>
-      <w:r>
-        <w:rPr>
-          <w:b/>
-          <w:bCs/>
-        </w:rPr>
-        <w:t>Listlerden devam et</w:t>
-      </w:r>
-    </w:p>
-    <w:p>
-      <w:pPr>
-        <w:rPr>
-          <w:b/>
-          <w:bCs/>
-        </w:rPr>
-      </w:pPr>
-      <w:r>
-        <w:rPr>
-          <w:b/>
-          <w:bCs/>
-        </w:rPr>
-        <w:t>“xxcomebackxx” is the code for problematic parts in files. Search and find easily.</w:t>
+      <w:proofErr w:type="spellStart"/>
+      <w:r>
+        <w:rPr>
+          <w:b/>
+          <w:bCs/>
+        </w:rPr>
+        <w:t>Listlerden</w:t>
+      </w:r>
+      <w:proofErr w:type="spellEnd"/>
+      <w:r>
+        <w:rPr>
+          <w:b/>
+          <w:bCs/>
+        </w:rPr>
+        <w:t xml:space="preserve"> </w:t>
+      </w:r>
+      <w:proofErr w:type="spellStart"/>
+      <w:r>
+        <w:rPr>
+          <w:b/>
+          <w:bCs/>
+        </w:rPr>
+        <w:t>devam</w:t>
+      </w:r>
+      <w:proofErr w:type="spellEnd"/>
+      <w:r>
+        <w:rPr>
+          <w:b/>
+          <w:bCs/>
+        </w:rPr>
+        <w:t xml:space="preserve"> et</w:t>
+      </w:r>
+    </w:p>
+    <w:p>
+      <w:pPr>
+        <w:rPr>
+          <w:b/>
+          <w:bCs/>
+        </w:rPr>
+      </w:pPr>
+      <w:r>
+        <w:rPr>
+          <w:b/>
+          <w:bCs/>
+        </w:rPr>
+        <w:t>“</w:t>
+      </w:r>
+      <w:proofErr w:type="spellStart"/>
+      <w:r>
+        <w:rPr>
+          <w:b/>
+          <w:bCs/>
+        </w:rPr>
+        <w:t>xxcomebackxx</w:t>
+      </w:r>
+      <w:proofErr w:type="spellEnd"/>
+      <w:r>
+        <w:rPr>
+          <w:b/>
+          <w:bCs/>
+        </w:rPr>
+        <w:t>” is the code for problematic parts in files. Search and find easily.</w:t>
       </w:r>
     </w:p>
     <w:p>
@@ -51,8 +92,33 @@
           <w:b/>
           <w:bCs/>
         </w:rPr>
-        <w:t>local is realted with hard coded relations, I suppose</w:t>
-      </w:r>
+        <w:t xml:space="preserve">local is </w:t>
+      </w:r>
+      <w:proofErr w:type="spellStart"/>
+      <w:r>
+        <w:rPr>
+          <w:b/>
+          <w:bCs/>
+        </w:rPr>
+        <w:t>realted</w:t>
+      </w:r>
+      <w:proofErr w:type="spellEnd"/>
+      <w:r>
+        <w:rPr>
+          <w:b/>
+          <w:bCs/>
+        </w:rPr>
+        <w:t xml:space="preserve"> with hard coded relations, I </w:t>
+      </w:r>
+      <w:proofErr w:type="gramStart"/>
+      <w:r>
+        <w:rPr>
+          <w:b/>
+          <w:bCs/>
+        </w:rPr>
+        <w:t>suppose</w:t>
+      </w:r>
+      <w:proofErr w:type="gramEnd"/>
     </w:p>
     <w:p>
       <w:pPr>
@@ -112,6 +178,42 @@
     <w:p/>
     <w:p>
       <w:pPr>
+        <w:rPr>
+          <w:b/>
+          <w:bCs/>
+        </w:rPr>
+      </w:pPr>
+      <w:r>
+        <w:rPr>
+          <w:b/>
+          <w:bCs/>
+        </w:rPr>
+        <w:t xml:space="preserve">For </w:t>
+      </w:r>
+      <w:proofErr w:type="spellStart"/>
+      <w:r>
+        <w:rPr>
+          <w:b/>
+          <w:bCs/>
+        </w:rPr>
+        <w:t>pawtucket</w:t>
+      </w:r>
+      <w:proofErr w:type="spellEnd"/>
+      <w:r>
+        <w:rPr>
+          <w:b/>
+          <w:bCs/>
+        </w:rPr>
+        <w:t xml:space="preserve"> (list links)</w:t>
+      </w:r>
+    </w:p>
+    <w:p>
+      <w:r>
+        <w:t>https://collectiveaccess.org/support/index.php?p=/discussion/298132/display-templates-links-to-related-terms#latest</w:t>
+      </w:r>
+    </w:p>
+    <w:p>
+      <w:pPr>
         <w:ind w:firstLine="720"/>
         <w:rPr>
           <w:b/>
@@ -191,7 +293,15 @@
         <w:t>for each</w:t>
       </w:r>
       <w:r>
-        <w:t xml:space="preserve"> table? Right now I am creating </w:t>
+        <w:t xml:space="preserve"> table? Right </w:t>
+      </w:r>
+      <w:proofErr w:type="gramStart"/>
+      <w:r>
+        <w:t>now</w:t>
+      </w:r>
+      <w:proofErr w:type="gramEnd"/>
+      <w:r>
+        <w:t xml:space="preserve"> I am creating </w:t>
       </w:r>
       <w:r>
         <w:t>different elements for each tables.</w:t>
@@ -215,13 +325,37 @@
     </w:p>
     <w:p>
       <w:r>
-        <w:t xml:space="preserve">This is actually represent </w:t>
-      </w:r>
-      <w:r>
-        <w:t>parent collection. We use ca_collections bundle to map.</w:t>
-      </w:r>
-      <w:r>
-        <w:t xml:space="preserve"> I leave the metadataElement code empty for now.</w:t>
+        <w:t xml:space="preserve">This is actually </w:t>
+      </w:r>
+      <w:proofErr w:type="gramStart"/>
+      <w:r>
+        <w:t>represent</w:t>
+      </w:r>
+      <w:proofErr w:type="gramEnd"/>
+      <w:r>
+        <w:t xml:space="preserve"> </w:t>
+      </w:r>
+      <w:r>
+        <w:t xml:space="preserve">parent collection. We use </w:t>
+      </w:r>
+      <w:proofErr w:type="spellStart"/>
+      <w:r>
+        <w:t>ca_collections</w:t>
+      </w:r>
+      <w:proofErr w:type="spellEnd"/>
+      <w:r>
+        <w:t xml:space="preserve"> bundle to map.</w:t>
+      </w:r>
+      <w:r>
+        <w:t xml:space="preserve"> I leave the </w:t>
+      </w:r>
+      <w:proofErr w:type="spellStart"/>
+      <w:r>
+        <w:t>metadataElement</w:t>
+      </w:r>
+      <w:proofErr w:type="spellEnd"/>
+      <w:r>
+        <w:t xml:space="preserve"> code empty for now.</w:t>
       </w:r>
     </w:p>
     <w:p>
@@ -241,13 +375,29 @@
     </w:p>
     <w:p>
       <w:r>
-        <w:t>Using the preferred_title bundle but</w:t>
+        <w:t xml:space="preserve">Using the </w:t>
+      </w:r>
+      <w:proofErr w:type="spellStart"/>
+      <w:r>
+        <w:t>preferred_title</w:t>
+      </w:r>
+      <w:proofErr w:type="spellEnd"/>
+      <w:r>
+        <w:t xml:space="preserve"> bundle but</w:t>
       </w:r>
       <w:r>
         <w:t xml:space="preserve"> it is default. </w:t>
       </w:r>
       <w:r>
-        <w:t>I leave the metadataElement code empty for now.</w:t>
+        <w:t xml:space="preserve">I leave the </w:t>
+      </w:r>
+      <w:proofErr w:type="spellStart"/>
+      <w:r>
+        <w:t>metadataElement</w:t>
+      </w:r>
+      <w:proofErr w:type="spellEnd"/>
+      <w:r>
+        <w:t xml:space="preserve"> code empty for now.</w:t>
       </w:r>
     </w:p>
     <w:p>
@@ -268,28 +418,68 @@
     </w:p>
     <w:p>
       <w:r>
-        <w:t>Normally system uses ca_o</w:t>
+        <w:t xml:space="preserve">Normally system uses </w:t>
+      </w:r>
+      <w:proofErr w:type="spellStart"/>
+      <w:r>
+        <w:t>ca_o</w:t>
       </w:r>
       <w:r>
         <w:t>bject_</w:t>
       </w:r>
       <w:r>
-        <w:t xml:space="preserve">representation in the system. </w:t>
-      </w:r>
-      <w:r>
-        <w:t>I leave the metadataElement code empty for now.</w:t>
-      </w:r>
-      <w:r>
-        <w:t xml:space="preserve"> Also </w:t>
-      </w:r>
-      <w:r>
-        <w:t>data type could be url.</w:t>
+        <w:t>representation</w:t>
+      </w:r>
+      <w:proofErr w:type="spellEnd"/>
+      <w:r>
+        <w:t xml:space="preserve"> in the system. </w:t>
+      </w:r>
+      <w:r>
+        <w:t xml:space="preserve">I leave the </w:t>
+      </w:r>
+      <w:proofErr w:type="spellStart"/>
+      <w:r>
+        <w:t>metadataElement</w:t>
+      </w:r>
+      <w:proofErr w:type="spellEnd"/>
+      <w:r>
+        <w:t xml:space="preserve"> code empty for now.</w:t>
+      </w:r>
+      <w:r>
+        <w:t xml:space="preserve"> </w:t>
+      </w:r>
+      <w:proofErr w:type="gramStart"/>
+      <w:r>
+        <w:t>Also</w:t>
+      </w:r>
+      <w:proofErr w:type="gramEnd"/>
+      <w:r>
+        <w:t xml:space="preserve"> </w:t>
+      </w:r>
+      <w:r>
+        <w:t xml:space="preserve">data type could be </w:t>
+      </w:r>
+      <w:proofErr w:type="spellStart"/>
+      <w:r>
+        <w:t>url</w:t>
+      </w:r>
+      <w:proofErr w:type="spellEnd"/>
+      <w:r>
+        <w:t>.</w:t>
       </w:r>
       <w:r>
         <w:t xml:space="preserve"> Excluded it </w:t>
       </w:r>
       <w:r>
-        <w:t>from the list. We can directly use default media element with ca_object_representation.</w:t>
+        <w:t xml:space="preserve">from the list. We can directly use default media element with </w:t>
+      </w:r>
+      <w:proofErr w:type="spellStart"/>
+      <w:r>
+        <w:t>ca_object_representation</w:t>
+      </w:r>
+      <w:proofErr w:type="spellEnd"/>
+      <w:r>
+        <w:t>.</w:t>
       </w:r>
     </w:p>
     <w:p>
@@ -309,8 +499,13 @@
       </w:r>
     </w:p>
     <w:p>
-      <w:r>
-        <w:t xml:space="preserve">Also problematic. </w:t>
+      <w:proofErr w:type="gramStart"/>
+      <w:r>
+        <w:t>Also</w:t>
+      </w:r>
+      <w:proofErr w:type="gramEnd"/>
+      <w:r>
+        <w:t xml:space="preserve"> problematic. </w:t>
       </w:r>
       <w:r>
         <w:t>Should we use primary and other language as two different metadata</w:t>
@@ -360,17 +555,34 @@
         <w:t>-</w:t>
       </w:r>
       <w:r>
-        <w:t>datatype=”Places” is an option</w:t>
-      </w:r>
-    </w:p>
-    <w:p>
-      <w:r>
+        <w:t>datatype</w:t>
+      </w:r>
+      <w:proofErr w:type="gramStart"/>
+      <w:r>
+        <w:t>=”Places</w:t>
+      </w:r>
+      <w:proofErr w:type="gramEnd"/>
+      <w:r>
+        <w:t>” is an option</w:t>
+      </w:r>
+    </w:p>
+    <w:p>
+      <w:r>
+        <w:lastRenderedPageBreak/>
         <w:t>&lt;settings&gt;</w:t>
       </w:r>
     </w:p>
     <w:p>
       <w:r>
-        <w:t xml:space="preserve">          &lt;setting name="restrict_to_types"&gt;country&lt;/setting&gt;</w:t>
+        <w:t xml:space="preserve">          &lt;setting name="</w:t>
+      </w:r>
+      <w:proofErr w:type="spellStart"/>
+      <w:r>
+        <w:t>restrict_to_types</w:t>
+      </w:r>
+      <w:proofErr w:type="spellEnd"/>
+      <w:r>
+        <w:t>"&gt;country&lt;/setting&gt;</w:t>
       </w:r>
     </w:p>
     <w:p>
@@ -389,7 +601,6 @@
         <w:rPr>
           <w:i/>
         </w:rPr>
-        <w:lastRenderedPageBreak/>
         <w:t xml:space="preserve">Dates </w:t>
       </w:r>
     </w:p>
@@ -453,7 +664,15 @@
     </w:p>
     <w:p>
       <w:r>
-        <w:t>Add multiple button for elements</w:t>
+        <w:t xml:space="preserve">Add multiple </w:t>
+      </w:r>
+      <w:proofErr w:type="gramStart"/>
+      <w:r>
+        <w:t>button</w:t>
+      </w:r>
+      <w:proofErr w:type="gramEnd"/>
+      <w:r>
+        <w:t xml:space="preserve"> for elements</w:t>
       </w:r>
       <w:r>
         <w:t>/</w:t>
@@ -508,12 +727,14 @@
     </w:p>
     <w:p/>
     <w:p>
+      <w:proofErr w:type="spellStart"/>
       <w:r>
         <w:t>a</w:t>
       </w:r>
       <w:r>
         <w:t>ccess_statues</w:t>
       </w:r>
+      <w:proofErr w:type="spellEnd"/>
       <w:r>
         <w:t xml:space="preserve"> list used for Anonymised</w:t>
       </w:r>
@@ -526,10 +747,18 @@
     </w:p>
     <w:p>
       <w:r>
-        <w:t xml:space="preserve">Country elements name must be more </w:t>
-      </w:r>
-      <w:r>
-        <w:t>clear. Participant birthplace or what?</w:t>
+        <w:t xml:space="preserve">Country elements name must be </w:t>
+      </w:r>
+      <w:proofErr w:type="gramStart"/>
+      <w:r>
+        <w:t xml:space="preserve">more </w:t>
+      </w:r>
+      <w:r>
+        <w:t>clear</w:t>
+      </w:r>
+      <w:proofErr w:type="gramEnd"/>
+      <w:r>
+        <w:t>. Participant birthplace or what?</w:t>
       </w:r>
     </w:p>
     <w:p/>
@@ -550,26 +779,40 @@
       </w:r>
     </w:p>
     <w:p>
+      <w:proofErr w:type="spellStart"/>
       <w:r>
         <w:t>Place_types</w:t>
       </w:r>
+      <w:proofErr w:type="spellEnd"/>
     </w:p>
     <w:p>
       <w:r>
         <w:tab/>
-        <w:t>Address, imaginary, region to be add</w:t>
-      </w:r>
-    </w:p>
-    <w:p>
+        <w:t xml:space="preserve">Address, imaginary, region to be </w:t>
+      </w:r>
+      <w:proofErr w:type="gramStart"/>
+      <w:r>
+        <w:t>add</w:t>
+      </w:r>
+      <w:proofErr w:type="gramEnd"/>
+    </w:p>
+    <w:p>
+      <w:proofErr w:type="spellStart"/>
       <w:r>
         <w:t>Date_types</w:t>
       </w:r>
+      <w:proofErr w:type="spellEnd"/>
     </w:p>
     <w:p>
       <w:r>
         <w:tab/>
-        <w:t>Digitisation, birthdate to be add</w:t>
-      </w:r>
+        <w:t xml:space="preserve">Digitisation, birthdate to be </w:t>
+      </w:r>
+      <w:proofErr w:type="gramStart"/>
+      <w:r>
+        <w:t>add</w:t>
+      </w:r>
+      <w:proofErr w:type="gramEnd"/>
     </w:p>
     <w:p/>
     <w:p>
@@ -593,8 +836,13 @@
         <w:t>rightsholder, creator, contributor</w:t>
       </w:r>
       <w:r>
-        <w:t xml:space="preserve"> to be add</w:t>
-      </w:r>
+        <w:t xml:space="preserve"> to be </w:t>
+      </w:r>
+      <w:proofErr w:type="gramStart"/>
+      <w:r>
+        <w:t>add</w:t>
+      </w:r>
+      <w:proofErr w:type="gramEnd"/>
     </w:p>
     <w:sectPr>
       <w:pgSz w:w="11906" w:h="16838"/>

</xml_diff>